<commit_message>
Clone digital technology from career portfolio
</commit_message>
<xml_diff>
--- a/Scholarship Digital Technology .docx
+++ b/Scholarship Digital Technology .docx
@@ -873,13 +873,7 @@
       </w:r>
       <w:proofErr w:type="spellEnd"/>
       <w:r>
-        <w:t xml:space="preserve"> risk broken link or data </w:t>
-      </w:r>
-      <w:r>
-        <w:t>unavailable</w:t>
-      </w:r>
-      <w:r>
-        <w:t xml:space="preserve">. </w:t>
+        <w:t xml:space="preserve"> risk broken link or data unavailable. </w:t>
       </w:r>
     </w:p>
     <w:p/>
@@ -888,6 +882,121 @@
         <w:t xml:space="preserve"> </w:t>
       </w:r>
     </w:p>
+    <w:p>
+      <w:hyperlink r:id="rId12" w:history="1">
+        <w:r>
+          <w:rPr>
+            <w:rStyle w:val="Hyperlink"/>
+            <w:rFonts w:ascii="Arial" w:hAnsi="Arial" w:cs="Arial"/>
+            <w:color w:val="1155CC"/>
+          </w:rPr>
+          <w:t>https://youtu.be/uhxiXOTKzfs</w:t>
+        </w:r>
+      </w:hyperlink>
+    </w:p>
+    <w:p>
+      <w:pPr>
+        <w:spacing w:after="0" w:line="240" w:lineRule="auto"/>
+        <w:ind w:firstLine="0"/>
+        <w:rPr>
+          <w:rFonts w:ascii="Times New Roman" w:eastAsia="Times New Roman" w:hAnsi="Times New Roman" w:cs="Times New Roman"/>
+          <w:sz w:val="24"/>
+          <w:szCs w:val="24"/>
+          <w:lang w:val="en-NZ" w:eastAsia="en-GB"/>
+        </w:rPr>
+      </w:pPr>
+      <w:r>
+        <w:rPr>
+          <w:rFonts w:ascii="Arial" w:eastAsia="Times New Roman" w:hAnsi="Arial" w:cs="Arial"/>
+          <w:color w:val="000000"/>
+          <w:sz w:val="24"/>
+          <w:szCs w:val="24"/>
+          <w:lang w:val="en-NZ" w:eastAsia="en-GB"/>
+        </w:rPr>
+        <w:t>This video shows me the step-by-step guide to create a data visualisation dashboard using Panel/</w:t>
+      </w:r>
+      <w:proofErr w:type="spellStart"/>
+      <w:r>
+        <w:rPr>
+          <w:rFonts w:ascii="Arial" w:eastAsia="Times New Roman" w:hAnsi="Arial" w:cs="Arial"/>
+          <w:color w:val="000000"/>
+          <w:sz w:val="24"/>
+          <w:szCs w:val="24"/>
+          <w:lang w:val="en-NZ" w:eastAsia="en-GB"/>
+        </w:rPr>
+        <w:t>Hvplot</w:t>
+      </w:r>
+      <w:proofErr w:type="spellEnd"/>
+      <w:r>
+        <w:rPr>
+          <w:rFonts w:ascii="Arial" w:eastAsia="Times New Roman" w:hAnsi="Arial" w:cs="Arial"/>
+          <w:color w:val="000000"/>
+          <w:sz w:val="24"/>
+          <w:szCs w:val="24"/>
+          <w:lang w:val="en-NZ" w:eastAsia="en-GB"/>
+        </w:rPr>
+        <w:t xml:space="preserve"> package - source code for Python. The first step is to identify the issue then look for datasets online (</w:t>
+      </w:r>
+      <w:proofErr w:type="spellStart"/>
+      <w:r>
+        <w:rPr>
+          <w:rFonts w:ascii="Arial" w:eastAsia="Times New Roman" w:hAnsi="Arial" w:cs="Arial"/>
+          <w:color w:val="000000"/>
+          <w:sz w:val="24"/>
+          <w:szCs w:val="24"/>
+          <w:lang w:val="en-NZ" w:eastAsia="en-GB"/>
+        </w:rPr>
+        <w:t>Github</w:t>
+      </w:r>
+      <w:proofErr w:type="spellEnd"/>
+      <w:r>
+        <w:rPr>
+          <w:rFonts w:ascii="Arial" w:eastAsia="Times New Roman" w:hAnsi="Arial" w:cs="Arial"/>
+          <w:color w:val="000000"/>
+          <w:sz w:val="24"/>
+          <w:szCs w:val="24"/>
+          <w:lang w:val="en-NZ" w:eastAsia="en-GB"/>
+        </w:rPr>
+        <w:t>, Tableau,...) then I will choose the tools, in this video she chooses Panel. The process includes: set up system, ideate dashboard, and code the dashboard using some source code from Panel package. </w:t>
+      </w:r>
+    </w:p>
+    <w:p>
+      <w:pPr>
+        <w:spacing w:after="0" w:line="240" w:lineRule="auto"/>
+        <w:ind w:firstLine="0"/>
+        <w:rPr>
+          <w:rFonts w:ascii="Times New Roman" w:eastAsia="Times New Roman" w:hAnsi="Times New Roman" w:cs="Times New Roman"/>
+          <w:sz w:val="24"/>
+          <w:szCs w:val="24"/>
+          <w:lang w:val="en-NZ" w:eastAsia="en-GB"/>
+        </w:rPr>
+      </w:pPr>
+    </w:p>
+    <w:p/>
+    <w:p>
+      <w:pPr>
+        <w:pStyle w:val="NormalWeb"/>
+        <w:spacing w:before="0" w:beforeAutospacing="0" w:after="0" w:afterAutospacing="0"/>
+      </w:pPr>
+      <w:hyperlink r:id="rId13" w:history="1">
+        <w:r>
+          <w:rPr>
+            <w:rStyle w:val="Hyperlink"/>
+            <w:rFonts w:ascii="Arial" w:eastAsiaTheme="majorEastAsia" w:hAnsi="Arial" w:cs="Arial"/>
+            <w:color w:val="1155CC"/>
+          </w:rPr>
+          <w:t>https://youtu.be/hSPmj7mK6ng</w:t>
+        </w:r>
+      </w:hyperlink>
+      <w:r>
+        <w:rPr>
+          <w:rFonts w:ascii="Arial" w:hAnsi="Arial" w:cs="Arial"/>
+          <w:color w:val="000000"/>
+        </w:rPr>
+        <w:t> </w:t>
+      </w:r>
+    </w:p>
+    <w:p/>
     <w:p/>
     <w:sectPr>
       <w:pgSz w:w="12240" w:h="15840"/>
@@ -936,10 +1045,7 @@
         <w:endnoteRef/>
       </w:r>
       <w:r>
-        <w:t xml:space="preserve"> </w:t>
-      </w:r>
-      <w:r>
-        <w:t xml:space="preserve">Majumder, P. (2023, September 25). </w:t>
+        <w:t xml:space="preserve"> Majumder, P. (2023, September 25). </w:t>
       </w:r>
       <w:r>
         <w:rPr>
@@ -4299,6 +4405,13 @@
     <w:pitch w:val="fixed"/>
     <w:sig w:usb0="E10006FF" w:usb1="4000FCFF" w:usb2="00000009" w:usb3="00000000" w:csb0="0000019F" w:csb1="00000000"/>
   </w:font>
+  <w:font w:name="Arial">
+    <w:panose1 w:val="020B0604020202020204"/>
+    <w:charset w:val="00"/>
+    <w:family w:val="swiss"/>
+    <w:pitch w:val="variable"/>
+    <w:sig w:usb0="E0002AFF" w:usb1="C0007843" w:usb2="00000009" w:usb3="00000000" w:csb0="000001FF" w:csb1="00000000"/>
+  </w:font>
   <w:font w:name="Aptos">
     <w:panose1 w:val="020B0004020202020204"/>
     <w:charset w:val="00"/>
@@ -4369,6 +4482,7 @@
     <w:rsidRoot w:val="00A1571E"/>
     <w:rsid w:val="00177446"/>
     <w:rsid w:val="001B46B4"/>
+    <w:rsid w:val="004A318B"/>
     <w:rsid w:val="005566A1"/>
     <w:rsid w:val="00937BC8"/>
     <w:rsid w:val="00A1571E"/>
@@ -5141,30 +5255,15 @@
 </file>
 
 <file path=customXml/item1.xml><?xml version="1.0" encoding="utf-8"?>
-<b:Sources xmlns:b="http://schemas.openxmlformats.org/officeDocument/2006/bibliography" xmlns="http://schemas.openxmlformats.org/officeDocument/2006/bibliography" SelectedStyle="\APASixthEditionOfficeOnline.xsl" StyleName="APA" Version="6"/>
+<?mso-contentType ?>
+<FormTemplates xmlns="http://schemas.microsoft.com/sharepoint/v3/contenttype/forms">
+  <Display>DocumentLibraryForm</Display>
+  <Edit>DocumentLibraryForm</Edit>
+  <New>DocumentLibraryForm</New>
+</FormTemplates>
 </file>
 
 <file path=customXml/item2.xml><?xml version="1.0" encoding="utf-8"?>
-<p:properties xmlns:p="http://schemas.microsoft.com/office/2006/metadata/properties" xmlns:xsi="http://www.w3.org/2001/XMLSchema-instance" xmlns:pc="http://schemas.microsoft.com/office/infopath/2007/PartnerControls">
-  <documentManagement>
-    <Background xmlns="71af3243-3dd4-4a8d-8c0d-dd76da1f02a5">false</Background>
-    <Status xmlns="71af3243-3dd4-4a8d-8c0d-dd76da1f02a5">Not started</Status>
-    <_ip_UnifiedCompliancePolicyUIAction xmlns="http://schemas.microsoft.com/sharepoint/v3" xsi:nil="true"/>
-    <Image xmlns="71af3243-3dd4-4a8d-8c0d-dd76da1f02a5">
-      <Url xsi:nil="true"/>
-      <Description xsi:nil="true"/>
-    </Image>
-    <_ip_UnifiedCompliancePolicyProperties xmlns="http://schemas.microsoft.com/sharepoint/v3" xsi:nil="true"/>
-    <ImageTagsTaxHTField xmlns="71af3243-3dd4-4a8d-8c0d-dd76da1f02a5">
-      <Terms xmlns="http://schemas.microsoft.com/office/infopath/2007/PartnerControls"/>
-    </ImageTagsTaxHTField>
-    <TaxCatchAll xmlns="230e9df3-be65-4c73-a93b-d1236ebd677e" xsi:nil="true"/>
-    <MediaServiceKeyPoints xmlns="71af3243-3dd4-4a8d-8c0d-dd76da1f02a5" xsi:nil="true"/>
-  </documentManagement>
-</p:properties>
-</file>
-
-<file path=customXml/item3.xml><?xml version="1.0" encoding="utf-8"?>
 <ct:contentTypeSchema xmlns:ct="http://schemas.microsoft.com/office/2006/metadata/contentType" xmlns:ma="http://schemas.microsoft.com/office/2006/metadata/properties/metaAttributes" ct:_="" ma:_="" ma:contentTypeName="Document" ma:contentTypeID="0x01010079F111ED35F8CC479449609E8A0923A6" ma:contentTypeVersion="28" ma:contentTypeDescription="Create a new document." ma:contentTypeScope="" ma:versionID="60f5a4f2d2b0abadcf532d48ebf9cb71">
   <xsd:schema xmlns:xsd="http://www.w3.org/2001/XMLSchema" xmlns:xs="http://www.w3.org/2001/XMLSchema" xmlns:p="http://schemas.microsoft.com/office/2006/metadata/properties" xmlns:ns1="http://schemas.microsoft.com/sharepoint/v3" xmlns:ns2="71af3243-3dd4-4a8d-8c0d-dd76da1f02a5" xmlns:ns3="16c05727-aa75-4e4a-9b5f-8a80a1165891" xmlns:ns4="230e9df3-be65-4c73-a93b-d1236ebd677e" targetNamespace="http://schemas.microsoft.com/office/2006/metadata/properties" ma:root="true" ma:fieldsID="7dd78129e6a1811f84807ad11c651531" ns1:_="" ns2:_="" ns3:_="" ns4:_="">
     <xsd:import namespace="http://schemas.microsoft.com/sharepoint/v3"/>
@@ -5476,36 +5575,39 @@
 </ct:contentTypeSchema>
 </file>
 
+<file path=customXml/item3.xml><?xml version="1.0" encoding="utf-8"?>
+<p:properties xmlns:p="http://schemas.microsoft.com/office/2006/metadata/properties" xmlns:xsi="http://www.w3.org/2001/XMLSchema-instance" xmlns:pc="http://schemas.microsoft.com/office/infopath/2007/PartnerControls">
+  <documentManagement>
+    <Background xmlns="71af3243-3dd4-4a8d-8c0d-dd76da1f02a5">false</Background>
+    <Status xmlns="71af3243-3dd4-4a8d-8c0d-dd76da1f02a5">Not started</Status>
+    <_ip_UnifiedCompliancePolicyUIAction xmlns="http://schemas.microsoft.com/sharepoint/v3" xsi:nil="true"/>
+    <Image xmlns="71af3243-3dd4-4a8d-8c0d-dd76da1f02a5">
+      <Url xsi:nil="true"/>
+      <Description xsi:nil="true"/>
+    </Image>
+    <_ip_UnifiedCompliancePolicyProperties xmlns="http://schemas.microsoft.com/sharepoint/v3" xsi:nil="true"/>
+    <ImageTagsTaxHTField xmlns="71af3243-3dd4-4a8d-8c0d-dd76da1f02a5">
+      <Terms xmlns="http://schemas.microsoft.com/office/infopath/2007/PartnerControls"/>
+    </ImageTagsTaxHTField>
+    <TaxCatchAll xmlns="230e9df3-be65-4c73-a93b-d1236ebd677e" xsi:nil="true"/>
+    <MediaServiceKeyPoints xmlns="71af3243-3dd4-4a8d-8c0d-dd76da1f02a5" xsi:nil="true"/>
+  </documentManagement>
+</p:properties>
+</file>
+
 <file path=customXml/item4.xml><?xml version="1.0" encoding="utf-8"?>
-<?mso-contentType ?>
-<FormTemplates xmlns="http://schemas.microsoft.com/sharepoint/v3/contenttype/forms">
-  <Display>DocumentLibraryForm</Display>
-  <Edit>DocumentLibraryForm</Edit>
-  <New>DocumentLibraryForm</New>
-</FormTemplates>
+<b:Sources xmlns:b="http://schemas.openxmlformats.org/officeDocument/2006/bibliography" xmlns="http://schemas.openxmlformats.org/officeDocument/2006/bibliography" SelectedStyle="\APASixthEditionOfficeOnline.xsl" StyleName="APA" Version="6"/>
 </file>
 
 <file path=customXml/itemProps1.xml><?xml version="1.0" encoding="utf-8"?>
-<ds:datastoreItem xmlns:ds="http://schemas.openxmlformats.org/officeDocument/2006/customXml" ds:itemID="{F35B2DF4-75B4-48EB-84C5-AD1E3FA0632F}">
+<ds:datastoreItem xmlns:ds="http://schemas.openxmlformats.org/officeDocument/2006/customXml" ds:itemID="{578C4A7D-43E0-47C4-BCBC-2772E9707865}">
   <ds:schemaRefs>
-    <ds:schemaRef ds:uri="http://schemas.openxmlformats.org/officeDocument/2006/bibliography"/>
+    <ds:schemaRef ds:uri="http://schemas.microsoft.com/sharepoint/v3/contenttype/forms"/>
   </ds:schemaRefs>
 </ds:datastoreItem>
 </file>
 
 <file path=customXml/itemProps2.xml><?xml version="1.0" encoding="utf-8"?>
-<ds:datastoreItem xmlns:ds="http://schemas.openxmlformats.org/officeDocument/2006/customXml" ds:itemID="{0924A3C5-2130-4FE4-98A7-C4706FE95226}">
-  <ds:schemaRefs>
-    <ds:schemaRef ds:uri="http://schemas.microsoft.com/office/2006/metadata/properties"/>
-    <ds:schemaRef ds:uri="http://schemas.microsoft.com/office/infopath/2007/PartnerControls"/>
-    <ds:schemaRef ds:uri="71af3243-3dd4-4a8d-8c0d-dd76da1f02a5"/>
-    <ds:schemaRef ds:uri="http://schemas.microsoft.com/sharepoint/v3"/>
-    <ds:schemaRef ds:uri="230e9df3-be65-4c73-a93b-d1236ebd677e"/>
-  </ds:schemaRefs>
-</ds:datastoreItem>
-</file>
-
-<file path=customXml/itemProps3.xml><?xml version="1.0" encoding="utf-8"?>
 <ds:datastoreItem xmlns:ds="http://schemas.openxmlformats.org/officeDocument/2006/customXml" ds:itemID="{EAD5B403-6C16-4D97-8106-A46EAAB50FB4}">
   <ds:schemaRefs>
     <ds:schemaRef ds:uri="http://schemas.microsoft.com/office/2006/metadata/contentType"/>
@@ -5526,10 +5628,22 @@
 </ds:datastoreItem>
 </file>
 
+<file path=customXml/itemProps3.xml><?xml version="1.0" encoding="utf-8"?>
+<ds:datastoreItem xmlns:ds="http://schemas.openxmlformats.org/officeDocument/2006/customXml" ds:itemID="{0924A3C5-2130-4FE4-98A7-C4706FE95226}">
+  <ds:schemaRefs>
+    <ds:schemaRef ds:uri="http://schemas.microsoft.com/office/2006/metadata/properties"/>
+    <ds:schemaRef ds:uri="http://schemas.microsoft.com/office/infopath/2007/PartnerControls"/>
+    <ds:schemaRef ds:uri="71af3243-3dd4-4a8d-8c0d-dd76da1f02a5"/>
+    <ds:schemaRef ds:uri="http://schemas.microsoft.com/sharepoint/v3"/>
+    <ds:schemaRef ds:uri="230e9df3-be65-4c73-a93b-d1236ebd677e"/>
+  </ds:schemaRefs>
+</ds:datastoreItem>
+</file>
+
 <file path=customXml/itemProps4.xml><?xml version="1.0" encoding="utf-8"?>
-<ds:datastoreItem xmlns:ds="http://schemas.openxmlformats.org/officeDocument/2006/customXml" ds:itemID="{578C4A7D-43E0-47C4-BCBC-2772E9707865}">
+<ds:datastoreItem xmlns:ds="http://schemas.openxmlformats.org/officeDocument/2006/customXml" ds:itemID="{F35B2DF4-75B4-48EB-84C5-AD1E3FA0632F}">
   <ds:schemaRefs>
-    <ds:schemaRef ds:uri="http://schemas.microsoft.com/sharepoint/v3/contenttype/forms"/>
+    <ds:schemaRef ds:uri="http://schemas.openxmlformats.org/officeDocument/2006/bibliography"/>
   </ds:schemaRefs>
 </ds:datastoreItem>
 </file>

</xml_diff>